<commit_message>
Second commit on 1/9/23. Got to minute 15:32 on demo video
</commit_message>
<xml_diff>
--- a/Terminal code for DHH rails app.docx
+++ b/Terminal code for DHH rails app.docx
@@ -52,10 +52,15 @@
         <w:pStyle w:val="Normal"/>
         <w:bidi w:val="0"/>
         <w:jc w:val="left"/>
-        <w:rPr/>
-      </w:pPr>
-      <w:r>
-        <w:rPr/>
+        <w:rPr>
+          <w:highlight w:val="none"/>
+          <w:shd w:fill="FFFF00" w:val="clear"/>
+        </w:rPr>
+      </w:pPr>
+      <w:r>
+        <w:rPr>
+          <w:shd w:fill="FFFF00" w:val="clear"/>
+        </w:rPr>
         <w:t>mike@mike-SEi:~$ ls</w:t>
       </w:r>
     </w:p>
@@ -4084,10 +4089,15 @@
         <w:pStyle w:val="Normal"/>
         <w:bidi w:val="0"/>
         <w:jc w:val="left"/>
-        <w:rPr/>
-      </w:pPr>
-      <w:r>
-        <w:rPr/>
+        <w:rPr>
+          <w:highlight w:val="none"/>
+          <w:shd w:fill="FFFF00" w:val="clear"/>
+        </w:rPr>
+      </w:pPr>
+      <w:r>
+        <w:rPr>
+          <w:shd w:fill="FFFF00" w:val="clear"/>
+        </w:rPr>
         <w:t>mike@mike-SEi:~/Rails_DHH_demo/demo$ mate #</w:t>
       </w:r>
     </w:p>
@@ -4371,10 +4381,15 @@
         <w:pStyle w:val="Normal"/>
         <w:bidi w:val="0"/>
         <w:jc w:val="left"/>
-        <w:rPr/>
-      </w:pPr>
-      <w:r>
-        <w:rPr/>
+        <w:rPr>
+          <w:highlight w:val="none"/>
+          <w:shd w:fill="FFFF00" w:val="clear"/>
+        </w:rPr>
+      </w:pPr>
+      <w:r>
+        <w:rPr>
+          <w:shd w:fill="FFFF00" w:val="clear"/>
+        </w:rPr>
         <w:t>mike@mike-SEi:~/Rails_DHH_demo/demo$ cat db/schema.rb</w:t>
       </w:r>
     </w:p>
@@ -4657,10 +4672,15 @@
         <w:pStyle w:val="Normal"/>
         <w:bidi w:val="0"/>
         <w:jc w:val="left"/>
-        <w:rPr/>
-      </w:pPr>
-      <w:r>
-        <w:rPr/>
+        <w:rPr>
+          <w:highlight w:val="none"/>
+          <w:shd w:fill="FFFF00" w:val="clear"/>
+        </w:rPr>
+      </w:pPr>
+      <w:r>
+        <w:rPr>
+          <w:shd w:fill="FFFF00" w:val="clear"/>
+        </w:rPr>
         <w:t>mike@mike-SEi:~/Rails_DHH_demo/demo$ rails server</w:t>
       </w:r>
     </w:p>
@@ -6241,7 +6261,9 @@
         </w:rPr>
       </w:pPr>
       <w:r>
-        <w:rPr/>
+        <w:rPr>
+          <w:shd w:fill="FFFF00" w:val="clear"/>
+        </w:rPr>
       </w:r>
     </w:p>
     <w:p>
@@ -6331,12 +6353,12 @@
         <w:jc w:val="left"/>
         <w:rPr>
           <w:highlight w:val="none"/>
-          <w:shd w:fill="auto" w:val="clear"/>
-        </w:rPr>
-      </w:pPr>
-      <w:r>
-        <w:rPr>
-          <w:shd w:fill="auto" w:val="clear"/>
+          <w:shd w:fill="FFFF00" w:val="clear"/>
+        </w:rPr>
+      </w:pPr>
+      <w:r>
+        <w:rPr>
+          <w:shd w:fill="FFFF00" w:val="clear"/>
         </w:rPr>
         <w:t>mike@mike-SEi:~$ ls</w:t>
       </w:r>
@@ -6593,12 +6615,12 @@
         <w:jc w:val="left"/>
         <w:rPr>
           <w:highlight w:val="none"/>
-          <w:shd w:fill="auto" w:val="clear"/>
-        </w:rPr>
-      </w:pPr>
-      <w:r>
-        <w:rPr>
-          <w:shd w:fill="auto" w:val="clear"/>
+          <w:shd w:fill="FFFF00" w:val="clear"/>
+        </w:rPr>
+      </w:pPr>
+      <w:r>
+        <w:rPr>
+          <w:shd w:fill="FFFF00" w:val="clear"/>
         </w:rPr>
         <w:t>mike@mike-SEi:~/Rails_DHH_demo/demo$ rails server</w:t>
       </w:r>
@@ -9084,12 +9106,12 @@
         <w:jc w:val="left"/>
         <w:rPr>
           <w:highlight w:val="none"/>
-          <w:shd w:fill="auto" w:val="clear"/>
-        </w:rPr>
-      </w:pPr>
-      <w:r>
-        <w:rPr>
-          <w:shd w:fill="auto" w:val="clear"/>
+          <w:shd w:fill="FFFF00" w:val="clear"/>
+        </w:rPr>
+      </w:pPr>
+      <w:r>
+        <w:rPr>
+          <w:shd w:fill="FFFF00" w:val="clear"/>
         </w:rPr>
         <w:t>mike@mike-SEi:~/Rails_DHH_demo/demo$ git add --all</w:t>
       </w:r>
@@ -9101,12 +9123,12 @@
         <w:jc w:val="left"/>
         <w:rPr>
           <w:highlight w:val="none"/>
-          <w:shd w:fill="auto" w:val="clear"/>
-        </w:rPr>
-      </w:pPr>
-      <w:r>
-        <w:rPr>
-          <w:shd w:fill="auto" w:val="clear"/>
+          <w:shd w:fill="FFFF00" w:val="clear"/>
+        </w:rPr>
+      </w:pPr>
+      <w:r>
+        <w:rPr>
+          <w:shd w:fill="FFFF00" w:val="clear"/>
         </w:rPr>
         <w:t>mike@mike-SEi:~/Rails_DHH_demo/demo$ git status</w:t>
       </w:r>
@@ -11606,12 +11628,12 @@
         <w:jc w:val="left"/>
         <w:rPr>
           <w:highlight w:val="none"/>
-          <w:shd w:fill="auto" w:val="clear"/>
-        </w:rPr>
-      </w:pPr>
-      <w:r>
-        <w:rPr>
-          <w:shd w:fill="auto" w:val="clear"/>
+          <w:shd w:fill="FFFF00" w:val="clear"/>
+        </w:rPr>
+      </w:pPr>
+      <w:r>
+        <w:rPr>
+          <w:shd w:fill="FFFF00" w:val="clear"/>
         </w:rPr>
         <w:t>mike@mike-SEi:~/Rails_DHH_demo/demo$ git config --global user.email "michaelward773@gmail.com"</w:t>
       </w:r>
@@ -11623,12 +11645,12 @@
         <w:jc w:val="left"/>
         <w:rPr>
           <w:highlight w:val="none"/>
-          <w:shd w:fill="auto" w:val="clear"/>
-        </w:rPr>
-      </w:pPr>
-      <w:r>
-        <w:rPr>
-          <w:shd w:fill="auto" w:val="clear"/>
+          <w:shd w:fill="FFFF00" w:val="clear"/>
+        </w:rPr>
+      </w:pPr>
+      <w:r>
+        <w:rPr>
+          <w:shd w:fill="FFFF00" w:val="clear"/>
         </w:rPr>
         <w:t>mike@mike-SEi:~/Rails_DHH_demo/demo$ git config --global user.name "Mike-Ward-773"</w:t>
       </w:r>
@@ -11640,12 +11662,12 @@
         <w:jc w:val="left"/>
         <w:rPr>
           <w:highlight w:val="none"/>
-          <w:shd w:fill="auto" w:val="clear"/>
-        </w:rPr>
-      </w:pPr>
-      <w:r>
-        <w:rPr>
-          <w:shd w:fill="auto" w:val="clear"/>
+          <w:shd w:fill="FFFF00" w:val="clear"/>
+        </w:rPr>
+      </w:pPr>
+      <w:r>
+        <w:rPr>
+          <w:shd w:fill="FFFF00" w:val="clear"/>
         </w:rPr>
         <w:t>mike@mike-SEi:~/Rails_DHH_demo/demo$ git commit -m "first commit - comitting all files to the repository minute 4.07 in video"</w:t>
       </w:r>
@@ -14023,13 +14045,598 @@
         <w:jc w:val="left"/>
         <w:rPr>
           <w:highlight w:val="none"/>
-          <w:shd w:fill="auto" w:val="clear"/>
-        </w:rPr>
-      </w:pPr>
-      <w:r>
-        <w:rPr>
-          <w:shd w:fill="auto" w:val="clear"/>
-        </w:rPr>
+          <w:shd w:fill="FFFF00" w:val="clear"/>
+        </w:rPr>
+      </w:pPr>
+      <w:r>
+        <w:rPr>
+          <w:shd w:fill="FFFF00" w:val="clear"/>
+        </w:rPr>
+        <w:t>mike@mike-SEi:~/Rails_DHH_demo/demo$ git status</w:t>
+      </w:r>
+    </w:p>
+    <w:p>
+      <w:pPr>
+        <w:pStyle w:val="Normal"/>
+        <w:bidi w:val="0"/>
+        <w:jc w:val="left"/>
+        <w:rPr>
+          <w:highlight w:val="none"/>
+          <w:shd w:fill="auto" w:val="clear"/>
+        </w:rPr>
+      </w:pPr>
+      <w:r>
+        <w:rPr>
+          <w:shd w:fill="auto" w:val="clear"/>
+        </w:rPr>
+        <w:t>On branch main</w:t>
+      </w:r>
+    </w:p>
+    <w:p>
+      <w:pPr>
+        <w:pStyle w:val="Normal"/>
+        <w:bidi w:val="0"/>
+        <w:jc w:val="left"/>
+        <w:rPr>
+          <w:highlight w:val="none"/>
+          <w:shd w:fill="auto" w:val="clear"/>
+        </w:rPr>
+      </w:pPr>
+      <w:r>
+        <w:rPr>
+          <w:shd w:fill="auto" w:val="clear"/>
+        </w:rPr>
+        <w:t>Changes not staged for commit:</w:t>
+      </w:r>
+    </w:p>
+    <w:p>
+      <w:pPr>
+        <w:pStyle w:val="Normal"/>
+        <w:bidi w:val="0"/>
+        <w:jc w:val="left"/>
+        <w:rPr>
+          <w:highlight w:val="none"/>
+          <w:shd w:fill="auto" w:val="clear"/>
+        </w:rPr>
+      </w:pPr>
+      <w:r>
+        <w:rPr>
+          <w:shd w:fill="auto" w:val="clear"/>
+        </w:rPr>
+        <w:t xml:space="preserve">  </w:t>
+      </w:r>
+      <w:r>
+        <w:rPr>
+          <w:shd w:fill="auto" w:val="clear"/>
+        </w:rPr>
+        <w:t>(use "git add &lt;file&gt;..." to update what will be committed)</w:t>
+      </w:r>
+    </w:p>
+    <w:p>
+      <w:pPr>
+        <w:pStyle w:val="Normal"/>
+        <w:bidi w:val="0"/>
+        <w:jc w:val="left"/>
+        <w:rPr>
+          <w:highlight w:val="none"/>
+          <w:shd w:fill="auto" w:val="clear"/>
+        </w:rPr>
+      </w:pPr>
+      <w:r>
+        <w:rPr>
+          <w:shd w:fill="auto" w:val="clear"/>
+        </w:rPr>
+        <w:t xml:space="preserve">  </w:t>
+      </w:r>
+      <w:r>
+        <w:rPr>
+          <w:shd w:fill="auto" w:val="clear"/>
+        </w:rPr>
+        <w:t>(use "git restore &lt;file&gt;..." to discard changes in working directory)</w:t>
+      </w:r>
+    </w:p>
+    <w:p>
+      <w:pPr>
+        <w:pStyle w:val="Normal"/>
+        <w:bidi w:val="0"/>
+        <w:jc w:val="left"/>
+        <w:rPr>
+          <w:highlight w:val="none"/>
+          <w:shd w:fill="auto" w:val="clear"/>
+        </w:rPr>
+      </w:pPr>
+      <w:r>
+        <w:rPr>
+          <w:shd w:fill="auto" w:val="clear"/>
+        </w:rPr>
+        <w:tab/>
+        <w:t>modified:   Terminal code for DHH rails app.docx</w:t>
+      </w:r>
+    </w:p>
+    <w:p>
+      <w:pPr>
+        <w:pStyle w:val="Normal"/>
+        <w:bidi w:val="0"/>
+        <w:jc w:val="left"/>
+        <w:rPr>
+          <w:highlight w:val="none"/>
+          <w:shd w:fill="auto" w:val="clear"/>
+        </w:rPr>
+      </w:pPr>
+      <w:r>
+        <w:rPr>
+          <w:shd w:fill="auto" w:val="clear"/>
+        </w:rPr>
+      </w:r>
+    </w:p>
+    <w:p>
+      <w:pPr>
+        <w:pStyle w:val="Normal"/>
+        <w:bidi w:val="0"/>
+        <w:jc w:val="left"/>
+        <w:rPr>
+          <w:highlight w:val="none"/>
+          <w:shd w:fill="auto" w:val="clear"/>
+        </w:rPr>
+      </w:pPr>
+      <w:r>
+        <w:rPr>
+          <w:shd w:fill="auto" w:val="clear"/>
+        </w:rPr>
+        <w:t>Untracked files:</w:t>
+      </w:r>
+    </w:p>
+    <w:p>
+      <w:pPr>
+        <w:pStyle w:val="Normal"/>
+        <w:bidi w:val="0"/>
+        <w:jc w:val="left"/>
+        <w:rPr>
+          <w:highlight w:val="none"/>
+          <w:shd w:fill="auto" w:val="clear"/>
+        </w:rPr>
+      </w:pPr>
+      <w:r>
+        <w:rPr>
+          <w:shd w:fill="auto" w:val="clear"/>
+        </w:rPr>
+        <w:t xml:space="preserve">  </w:t>
+      </w:r>
+      <w:r>
+        <w:rPr>
+          <w:shd w:fill="auto" w:val="clear"/>
+        </w:rPr>
+        <w:t>(use "git add &lt;file&gt;..." to include in what will be committed)</w:t>
+      </w:r>
+    </w:p>
+    <w:p>
+      <w:pPr>
+        <w:pStyle w:val="Normal"/>
+        <w:bidi w:val="0"/>
+        <w:jc w:val="left"/>
+        <w:rPr>
+          <w:highlight w:val="none"/>
+          <w:shd w:fill="auto" w:val="clear"/>
+        </w:rPr>
+      </w:pPr>
+      <w:r>
+        <w:rPr>
+          <w:shd w:fill="auto" w:val="clear"/>
+        </w:rPr>
+        <w:tab/>
+        <w:t>.~lock.Terminal code for DHH rails app.docx#</w:t>
+      </w:r>
+    </w:p>
+    <w:p>
+      <w:pPr>
+        <w:pStyle w:val="Normal"/>
+        <w:bidi w:val="0"/>
+        <w:jc w:val="left"/>
+        <w:rPr>
+          <w:highlight w:val="none"/>
+          <w:shd w:fill="auto" w:val="clear"/>
+        </w:rPr>
+      </w:pPr>
+      <w:r>
+        <w:rPr>
+          <w:shd w:fill="auto" w:val="clear"/>
+        </w:rPr>
+      </w:r>
+    </w:p>
+    <w:p>
+      <w:pPr>
+        <w:pStyle w:val="Normal"/>
+        <w:bidi w:val="0"/>
+        <w:jc w:val="left"/>
+        <w:rPr>
+          <w:highlight w:val="none"/>
+          <w:shd w:fill="auto" w:val="clear"/>
+        </w:rPr>
+      </w:pPr>
+      <w:r>
+        <w:rPr>
+          <w:shd w:fill="auto" w:val="clear"/>
+        </w:rPr>
+        <w:t>no changes added to commit (use "git add" and/or "git commit -a")</w:t>
+      </w:r>
+    </w:p>
+    <w:p>
+      <w:pPr>
+        <w:pStyle w:val="Normal"/>
+        <w:bidi w:val="0"/>
+        <w:jc w:val="left"/>
+        <w:rPr>
+          <w:highlight w:val="none"/>
+          <w:shd w:fill="auto" w:val="clear"/>
+        </w:rPr>
+      </w:pPr>
+      <w:r>
+        <w:rPr>
+          <w:shd w:fill="auto" w:val="clear"/>
+        </w:rPr>
+        <w:t>mike@mike-SEi:~/Rails_DHH_demo/demo$ git add &lt;Terminal code for DHH rails app.docx&gt;</w:t>
+      </w:r>
+    </w:p>
+    <w:p>
+      <w:pPr>
+        <w:pStyle w:val="Normal"/>
+        <w:bidi w:val="0"/>
+        <w:jc w:val="left"/>
+        <w:rPr>
+          <w:highlight w:val="none"/>
+          <w:shd w:fill="auto" w:val="clear"/>
+        </w:rPr>
+      </w:pPr>
+      <w:r>
+        <w:rPr>
+          <w:shd w:fill="auto" w:val="clear"/>
+        </w:rPr>
+        <w:t>bash: syntax error near unexpected token `newline'</w:t>
+      </w:r>
+    </w:p>
+    <w:p>
+      <w:pPr>
+        <w:pStyle w:val="Normal"/>
+        <w:bidi w:val="0"/>
+        <w:jc w:val="left"/>
+        <w:rPr>
+          <w:highlight w:val="none"/>
+          <w:shd w:fill="auto" w:val="clear"/>
+        </w:rPr>
+      </w:pPr>
+      <w:r>
+        <w:rPr>
+          <w:shd w:fill="auto" w:val="clear"/>
+        </w:rPr>
+        <w:t>mike@mike-SEi:~/Rails_DHH_demo/demo$ git add &lt;Terminal code for DHH rails app.docx&gt;</w:t>
+      </w:r>
+    </w:p>
+    <w:p>
+      <w:pPr>
+        <w:pStyle w:val="Normal"/>
+        <w:bidi w:val="0"/>
+        <w:jc w:val="left"/>
+        <w:rPr>
+          <w:highlight w:val="none"/>
+          <w:shd w:fill="auto" w:val="clear"/>
+        </w:rPr>
+      </w:pPr>
+      <w:r>
+        <w:rPr>
+          <w:shd w:fill="auto" w:val="clear"/>
+        </w:rPr>
+        <w:t>bash: syntax error near unexpected token `newline'</w:t>
+      </w:r>
+    </w:p>
+    <w:p>
+      <w:pPr>
+        <w:pStyle w:val="Normal"/>
+        <w:bidi w:val="0"/>
+        <w:jc w:val="left"/>
+        <w:rPr>
+          <w:highlight w:val="none"/>
+          <w:shd w:fill="auto" w:val="clear"/>
+        </w:rPr>
+      </w:pPr>
+      <w:r>
+        <w:rPr>
+          <w:shd w:fill="auto" w:val="clear"/>
+        </w:rPr>
+        <w:t>mike@mike-SEi:~/Rails_DHH_demo/demo$ git log</w:t>
+      </w:r>
+    </w:p>
+    <w:p>
+      <w:pPr>
+        <w:pStyle w:val="Normal"/>
+        <w:bidi w:val="0"/>
+        <w:jc w:val="left"/>
+        <w:rPr>
+          <w:highlight w:val="none"/>
+          <w:shd w:fill="auto" w:val="clear"/>
+        </w:rPr>
+      </w:pPr>
+      <w:r>
+        <w:rPr>
+          <w:shd w:fill="auto" w:val="clear"/>
+        </w:rPr>
+        <w:t>commit 8c3cd1d5f546cc2fe1862776654b7176d3c42989 (HEAD -&gt; main)</w:t>
+      </w:r>
+    </w:p>
+    <w:p>
+      <w:pPr>
+        <w:pStyle w:val="Normal"/>
+        <w:bidi w:val="0"/>
+        <w:jc w:val="left"/>
+        <w:rPr>
+          <w:highlight w:val="none"/>
+          <w:shd w:fill="auto" w:val="clear"/>
+        </w:rPr>
+      </w:pPr>
+      <w:r>
+        <w:rPr>
+          <w:shd w:fill="auto" w:val="clear"/>
+        </w:rPr>
+        <w:t>Author: Mike-Ward-773 &lt;michaelward773@gmail.com&gt;</w:t>
+      </w:r>
+    </w:p>
+    <w:p>
+      <w:pPr>
+        <w:pStyle w:val="Normal"/>
+        <w:bidi w:val="0"/>
+        <w:jc w:val="left"/>
+        <w:rPr>
+          <w:highlight w:val="none"/>
+          <w:shd w:fill="auto" w:val="clear"/>
+        </w:rPr>
+      </w:pPr>
+      <w:r>
+        <w:rPr>
+          <w:shd w:fill="auto" w:val="clear"/>
+        </w:rPr>
+        <w:t>Date:   Thu Nov 24 13:32:47 2022 -0500</w:t>
+      </w:r>
+    </w:p>
+    <w:p>
+      <w:pPr>
+        <w:pStyle w:val="Normal"/>
+        <w:bidi w:val="0"/>
+        <w:jc w:val="left"/>
+        <w:rPr>
+          <w:highlight w:val="none"/>
+          <w:shd w:fill="auto" w:val="clear"/>
+        </w:rPr>
+      </w:pPr>
+      <w:r>
+        <w:rPr>
+          <w:shd w:fill="auto" w:val="clear"/>
+        </w:rPr>
+      </w:r>
+    </w:p>
+    <w:p>
+      <w:pPr>
+        <w:pStyle w:val="Normal"/>
+        <w:bidi w:val="0"/>
+        <w:jc w:val="left"/>
+        <w:rPr>
+          <w:highlight w:val="none"/>
+          <w:shd w:fill="auto" w:val="clear"/>
+        </w:rPr>
+      </w:pPr>
+      <w:r>
+        <w:rPr>
+          <w:shd w:fill="auto" w:val="clear"/>
+        </w:rPr>
+        <w:t xml:space="preserve">    </w:t>
+      </w:r>
+      <w:r>
+        <w:rPr>
+          <w:shd w:fill="auto" w:val="clear"/>
+        </w:rPr>
+        <w:t>first commit - comitting all files to the repository minute 4.07 in video</w:t>
+      </w:r>
+    </w:p>
+    <w:p>
+      <w:pPr>
+        <w:pStyle w:val="Normal"/>
+        <w:bidi w:val="0"/>
+        <w:jc w:val="left"/>
+        <w:rPr>
+          <w:highlight w:val="none"/>
+          <w:shd w:fill="auto" w:val="clear"/>
+        </w:rPr>
+      </w:pPr>
+      <w:r>
+        <w:rPr>
+          <w:shd w:fill="auto" w:val="clear"/>
+        </w:rPr>
+        <w:t>mike@mike-SEi:~/Rails_DHH_demo/demo$ git remote add origin https://github.com/Mike-Ward-773/Rails_DHH_demo.git</w:t>
+      </w:r>
+    </w:p>
+    <w:p>
+      <w:pPr>
+        <w:pStyle w:val="Normal"/>
+        <w:bidi w:val="0"/>
+        <w:jc w:val="left"/>
+        <w:rPr>
+          <w:highlight w:val="none"/>
+          <w:shd w:fill="auto" w:val="clear"/>
+        </w:rPr>
+      </w:pPr>
+      <w:r>
+        <w:rPr>
+          <w:shd w:fill="auto" w:val="clear"/>
+        </w:rPr>
+        <w:t>error: remote origin already exists.</w:t>
+      </w:r>
+    </w:p>
+    <w:p>
+      <w:pPr>
+        <w:pStyle w:val="Normal"/>
+        <w:bidi w:val="0"/>
+        <w:jc w:val="left"/>
+        <w:rPr>
+          <w:highlight w:val="none"/>
+          <w:shd w:fill="auto" w:val="clear"/>
+        </w:rPr>
+      </w:pPr>
+      <w:r>
+        <w:rPr>
+          <w:shd w:fill="auto" w:val="clear"/>
+        </w:rPr>
+        <w:t>mike@mike-SEi:~/Rails_DHH_demo/demo$ git branch -M main</w:t>
+      </w:r>
+    </w:p>
+    <w:p>
+      <w:pPr>
+        <w:pStyle w:val="Normal"/>
+        <w:bidi w:val="0"/>
+        <w:jc w:val="left"/>
+        <w:rPr>
+          <w:highlight w:val="none"/>
+          <w:shd w:fill="auto" w:val="clear"/>
+        </w:rPr>
+      </w:pPr>
+      <w:r>
+        <w:rPr>
+          <w:shd w:fill="auto" w:val="clear"/>
+        </w:rPr>
+        <w:t>mike@mike-SEi:~/Rails_DHH_demo/demo$ git push -u origin main</w:t>
+      </w:r>
+    </w:p>
+    <w:p>
+      <w:pPr>
+        <w:pStyle w:val="Normal"/>
+        <w:bidi w:val="0"/>
+        <w:jc w:val="left"/>
+        <w:rPr>
+          <w:highlight w:val="none"/>
+          <w:shd w:fill="auto" w:val="clear"/>
+        </w:rPr>
+      </w:pPr>
+      <w:r>
+        <w:rPr>
+          <w:shd w:fill="auto" w:val="clear"/>
+        </w:rPr>
+        <w:t>Username for 'https://github.com': Mike-Ward-773</w:t>
+      </w:r>
+    </w:p>
+    <w:p>
+      <w:pPr>
+        <w:pStyle w:val="Normal"/>
+        <w:bidi w:val="0"/>
+        <w:jc w:val="left"/>
+        <w:rPr>
+          <w:highlight w:val="none"/>
+          <w:shd w:fill="auto" w:val="clear"/>
+        </w:rPr>
+      </w:pPr>
+      <w:r>
+        <w:rPr>
+          <w:shd w:fill="auto" w:val="clear"/>
+        </w:rPr>
+        <w:t xml:space="preserve">Password for 'https://Mike-Ward-773@github.com': </w:t>
+      </w:r>
+    </w:p>
+    <w:p>
+      <w:pPr>
+        <w:pStyle w:val="Normal"/>
+        <w:bidi w:val="0"/>
+        <w:jc w:val="left"/>
+        <w:rPr>
+          <w:highlight w:val="none"/>
+          <w:shd w:fill="auto" w:val="clear"/>
+        </w:rPr>
+      </w:pPr>
+      <w:r>
+        <w:rPr>
+          <w:shd w:fill="auto" w:val="clear"/>
+        </w:rPr>
+        <w:t>remote: Support for password authentication was removed on August 13, 2021.</w:t>
+      </w:r>
+    </w:p>
+    <w:p>
+      <w:pPr>
+        <w:pStyle w:val="Normal"/>
+        <w:bidi w:val="0"/>
+        <w:jc w:val="left"/>
+        <w:rPr>
+          <w:highlight w:val="none"/>
+          <w:shd w:fill="auto" w:val="clear"/>
+        </w:rPr>
+      </w:pPr>
+      <w:r>
+        <w:rPr>
+          <w:shd w:fill="auto" w:val="clear"/>
+        </w:rPr>
+        <w:t>remote: Please see https://docs.github.com/en/get-started/getting-started-with-git/about-remote-repositories#cloning-with-https-urls for information on currently recommended modes of authentication.</w:t>
+      </w:r>
+    </w:p>
+    <w:p>
+      <w:pPr>
+        <w:pStyle w:val="Normal"/>
+        <w:bidi w:val="0"/>
+        <w:jc w:val="left"/>
+        <w:rPr>
+          <w:highlight w:val="none"/>
+          <w:shd w:fill="auto" w:val="clear"/>
+        </w:rPr>
+      </w:pPr>
+      <w:r>
+        <w:rPr>
+          <w:shd w:fill="auto" w:val="clear"/>
+        </w:rPr>
+        <w:t>fatal: Authentication failed for 'https://github.com/Mike-Ward-773/Build-a-demo-blog.git/'</w:t>
+      </w:r>
+    </w:p>
+    <w:p>
+      <w:pPr>
+        <w:pStyle w:val="Normal"/>
+        <w:bidi w:val="0"/>
+        <w:jc w:val="left"/>
+        <w:rPr>
+          <w:highlight w:val="none"/>
+          <w:shd w:fill="auto" w:val="clear"/>
+        </w:rPr>
+      </w:pPr>
+      <w:r>
+        <w:rPr>
+          <w:shd w:fill="auto" w:val="clear"/>
+        </w:rPr>
+        <w:t>mike@mike-SEi:~/Rails_DHH_demo/demo$ git branch</w:t>
+      </w:r>
+    </w:p>
+    <w:p>
+      <w:pPr>
+        <w:pStyle w:val="Normal"/>
+        <w:bidi w:val="0"/>
+        <w:jc w:val="left"/>
+        <w:rPr>
+          <w:highlight w:val="none"/>
+          <w:shd w:fill="auto" w:val="clear"/>
+        </w:rPr>
+      </w:pPr>
+      <w:r>
+        <w:rPr>
+          <w:shd w:fill="auto" w:val="clear"/>
+        </w:rPr>
+        <w:t>* main</w:t>
+      </w:r>
+    </w:p>
+    <w:p>
+      <w:pPr>
+        <w:pStyle w:val="Normal"/>
+        <w:bidi w:val="0"/>
+        <w:jc w:val="left"/>
+        <w:rPr>
+          <w:highlight w:val="none"/>
+          <w:shd w:fill="FFFF00" w:val="clear"/>
+        </w:rPr>
+      </w:pPr>
+      <w:r>
+        <w:rPr>
+          <w:shd w:fill="FFFF00" w:val="clear"/>
+        </w:rPr>
+        <w:t xml:space="preserve">mike@mike-SEi:~/Rails_DHH_demo/demo$ </w:t>
       </w:r>
     </w:p>
     <w:sectPr>

</xml_diff>

<commit_message>
Third commit - code done, need to deploy
</commit_message>
<xml_diff>
--- a/Terminal code for DHH rails app.docx
+++ b/Terminal code for DHH rails app.docx
@@ -11,7 +11,118 @@
       </w:pPr>
       <w:r>
         <w:rPr/>
-        <w:t>Terminal code for DHH rails app</w:t>
+        <w:t xml:space="preserve">Terminal code for DHH rails app  </w:t>
+      </w:r>
+      <w:r>
+        <w:rPr/>
+        <w:t>01-09-23</w:t>
+      </w:r>
+    </w:p>
+    <w:p>
+      <w:pPr>
+        <w:pStyle w:val="Normal"/>
+        <w:bidi w:val="0"/>
+        <w:jc w:val="left"/>
+        <w:rPr/>
+      </w:pPr>
+      <w:r>
+        <w:rPr/>
+      </w:r>
+    </w:p>
+    <w:p>
+      <w:pPr>
+        <w:pStyle w:val="Normal"/>
+        <w:bidi w:val="0"/>
+        <w:jc w:val="left"/>
+        <w:rPr>
+          <w:highlight w:val="none"/>
+          <w:shd w:fill="FFFF00" w:val="clear"/>
+        </w:rPr>
+      </w:pPr>
+      <w:r>
+        <w:rPr>
+          <w:shd w:fill="FFFF00" w:val="clear"/>
+        </w:rPr>
+        <w:t>Note – the code is under the following directory:</w:t>
+      </w:r>
+    </w:p>
+    <w:p>
+      <w:pPr>
+        <w:pStyle w:val="Normal"/>
+        <w:bidi w:val="0"/>
+        <w:jc w:val="left"/>
+        <w:rPr/>
+      </w:pPr>
+      <w:r>
+        <w:rPr/>
+      </w:r>
+    </w:p>
+    <w:p>
+      <w:pPr>
+        <w:pStyle w:val="Normal"/>
+        <w:bidi w:val="0"/>
+        <w:jc w:val="left"/>
+        <w:rPr/>
+      </w:pPr>
+      <w:r>
+        <w:rPr/>
+        <w:t>mike@mike-SEi:~/Rails_DHH_demo$ cd demo</w:t>
+      </w:r>
+    </w:p>
+    <w:p>
+      <w:pPr>
+        <w:pStyle w:val="Normal"/>
+        <w:bidi w:val="0"/>
+        <w:jc w:val="left"/>
+        <w:rPr>
+          <w:highlight w:val="none"/>
+          <w:shd w:fill="FFFF00" w:val="clear"/>
+        </w:rPr>
+      </w:pPr>
+      <w:r>
+        <w:rPr>
+          <w:shd w:fill="FFFF00" w:val="clear"/>
+        </w:rPr>
+        <w:t>mike@mike-SEi:~/Rails_DHH_demo/demo$ rails s</w:t>
+      </w:r>
+    </w:p>
+    <w:p>
+      <w:pPr>
+        <w:pStyle w:val="Normal"/>
+        <w:bidi w:val="0"/>
+        <w:jc w:val="left"/>
+        <w:rPr/>
+      </w:pPr>
+      <w:r>
+        <w:rPr/>
+      </w:r>
+    </w:p>
+    <w:p>
+      <w:pPr>
+        <w:pStyle w:val="Normal"/>
+        <w:bidi w:val="0"/>
+        <w:jc w:val="left"/>
+        <w:rPr/>
+      </w:pPr>
+      <w:r>
+        <w:rPr/>
+      </w:r>
+    </w:p>
+    <w:p>
+      <w:pPr>
+        <w:pStyle w:val="Normal"/>
+        <w:bidi w:val="0"/>
+        <w:jc w:val="left"/>
+        <w:rPr>
+          <w:highlight w:val="none"/>
+          <w:shd w:fill="FFFF00" w:val="clear"/>
+        </w:rPr>
+      </w:pPr>
+      <w:r>
+        <w:rPr>
+          <w:shd w:fill="FFFF00" w:val="clear"/>
+        </w:rPr>
+        <w:t>SEE DIRECTORY ABOVE</w:t>
       </w:r>
     </w:p>
     <w:p>

</xml_diff>